<commit_message>
Them cac chuc nang he thong, tu dong cancel neu renter tre 30p, fix logic return payment
</commit_message>
<xml_diff>
--- a/EVRental_Contract.docx
+++ b/EVRental_Contract.docx
@@ -386,8 +386,6 @@
         </w:rPr>
         <w:t>/${tariffType}</w:t>
       </w:r>
-      <w:bookmarkStart w:id="0" w:name="_GoBack"/>
-      <w:bookmarkEnd w:id="0"/>
     </w:p>
     <w:p>
       <w:r>
@@ -467,7 +465,16 @@
           <w:rFonts w:hint="default"/>
           <w:lang w:val="en-US"/>
         </w:rPr>
-        <w:t>4.3 Nếu bên B trả xe lố thời gian dự kiến sẽ phải chịu thêm 10% giá gói thuê đã chọn.</w:t>
+        <w:t>4.3 Nếu bên B trả xe lố thời gian dự kiến sẽ phải chịu thêm ${penalty}</w:t>
+      </w:r>
+      <w:bookmarkStart w:id="0" w:name="_GoBack"/>
+      <w:bookmarkEnd w:id="0"/>
+      <w:r>
+        <w:rPr>
+          <w:rFonts w:hint="default"/>
+          <w:lang w:val="en-US"/>
+        </w:rPr>
+        <w:t>% giá gói thuê đã chọn.</w:t>
       </w:r>
     </w:p>
     <w:p>
@@ -531,18 +538,33 @@
     </w:p>
     <w:tbl>
       <w:tblPr>
-        <w:tblW w:type="auto" w:w="0"/>
+        <w:tblStyle w:val="12"/>
+        <w:tblW w:w="0" w:type="auto"/>
+        <w:tblInd w:w="0" w:type="dxa"/>
         <w:tblLayout w:type="autofit"/>
-        <w:tblLook w:firstColumn="1" w:firstRow="1" w:lastColumn="0" w:lastRow="0" w:noHBand="0" w:noVBand="1" w:val="04A0"/>
+        <w:tblCellMar>
+          <w:top w:w="0" w:type="dxa"/>
+          <w:left w:w="108" w:type="dxa"/>
+          <w:bottom w:w="0" w:type="dxa"/>
+          <w:right w:w="108" w:type="dxa"/>
+        </w:tblCellMar>
       </w:tblPr>
       <w:tblGrid>
         <w:gridCol w:w="4320"/>
         <w:gridCol w:w="4320"/>
       </w:tblGrid>
       <w:tr>
+        <w:tblPrEx>
+          <w:tblCellMar>
+            <w:top w:w="0" w:type="dxa"/>
+            <w:left w:w="108" w:type="dxa"/>
+            <w:bottom w:w="0" w:type="dxa"/>
+            <w:right w:w="108" w:type="dxa"/>
+          </w:tblCellMar>
+        </w:tblPrEx>
         <w:tc>
           <w:tcPr>
-            <w:tcW w:type="dxa" w:w="4320"/>
+            <w:tcW w:w="4320" w:type="dxa"/>
           </w:tcPr>
           <w:p>
             <w:pPr>
@@ -559,7 +581,7 @@
         </w:tc>
         <w:tc>
           <w:tcPr>
-            <w:tcW w:type="dxa" w:w="4320"/>
+            <w:tcW w:w="4320" w:type="dxa"/>
           </w:tcPr>
           <w:p>
             <w:pPr>
@@ -576,9 +598,17 @@
         </w:tc>
       </w:tr>
       <w:tr>
+        <w:tblPrEx>
+          <w:tblCellMar>
+            <w:top w:w="0" w:type="dxa"/>
+            <w:left w:w="108" w:type="dxa"/>
+            <w:bottom w:w="0" w:type="dxa"/>
+            <w:right w:w="108" w:type="dxa"/>
+          </w:tblCellMar>
+        </w:tblPrEx>
         <w:tc>
           <w:tcPr>
-            <w:tcW w:type="dxa" w:w="4320"/>
+            <w:tcW w:w="4320" w:type="dxa"/>
           </w:tcPr>
           <w:p>
             <w:pPr>
@@ -595,7 +625,7 @@
         </w:tc>
         <w:tc>
           <w:tcPr>
-            <w:tcW w:type="dxa" w:w="4320"/>
+            <w:tcW w:w="4320" w:type="dxa"/>
           </w:tcPr>
           <w:p>
             <w:pPr>
@@ -612,9 +642,17 @@
         </w:tc>
       </w:tr>
       <w:tr>
+        <w:tblPrEx>
+          <w:tblCellMar>
+            <w:top w:w="0" w:type="dxa"/>
+            <w:left w:w="108" w:type="dxa"/>
+            <w:bottom w:w="0" w:type="dxa"/>
+            <w:right w:w="108" w:type="dxa"/>
+          </w:tblCellMar>
+        </w:tblPrEx>
         <w:tc>
           <w:tcPr>
-            <w:tcW w:type="dxa" w:w="4320"/>
+            <w:tcW w:w="4320" w:type="dxa"/>
           </w:tcPr>
           <w:p>
             <w:pPr>
@@ -631,7 +669,7 @@
         </w:tc>
         <w:tc>
           <w:tcPr>
-            <w:tcW w:type="dxa" w:w="4320"/>
+            <w:tcW w:w="4320" w:type="dxa"/>
           </w:tcPr>
           <w:p>
             <w:pPr>
@@ -648,6 +686,7 @@
         </w:tc>
       </w:tr>
     </w:tbl>
+    <w:p/>
     <w:sectPr>
       <w:pgSz w:w="12240" w:h="15840"/>
       <w:pgMar w:top="1440" w:right="1800" w:bottom="1440" w:left="1800" w:header="720" w:footer="720" w:gutter="0"/>
@@ -890,8 +929,8 @@
     <w:lsdException w:uiPriority="99" w:name="Normal Indent"/>
     <w:lsdException w:uiPriority="99" w:name="footnote text"/>
     <w:lsdException w:uiPriority="99" w:name="annotation text"/>
-    <w:lsdException w:uiPriority="99" w:semiHidden="0" w:name="header"/>
-    <w:lsdException w:uiPriority="99" w:semiHidden="0" w:name="footer"/>
+    <w:lsdException w:qFormat="1" w:uiPriority="99" w:semiHidden="0" w:name="header"/>
+    <w:lsdException w:qFormat="1" w:uiPriority="99" w:semiHidden="0" w:name="footer"/>
     <w:lsdException w:uiPriority="99" w:name="index heading"/>
     <w:lsdException w:qFormat="1" w:uiPriority="35" w:name="caption"/>
     <w:lsdException w:uiPriority="99" w:name="table of figures"/>
@@ -904,17 +943,17 @@
     <w:lsdException w:uiPriority="99" w:name="endnote reference"/>
     <w:lsdException w:uiPriority="99" w:name="endnote text"/>
     <w:lsdException w:uiPriority="99" w:name="table of authorities"/>
-    <w:lsdException w:uiPriority="99" w:semiHidden="0" w:name="macro"/>
+    <w:lsdException w:qFormat="1" w:uiPriority="99" w:semiHidden="0" w:name="macro"/>
     <w:lsdException w:uiPriority="99" w:name="toa heading"/>
-    <w:lsdException w:uiPriority="99" w:semiHidden="0" w:name="List"/>
-    <w:lsdException w:uiPriority="99" w:semiHidden="0" w:name="List Bullet"/>
-    <w:lsdException w:uiPriority="99" w:semiHidden="0" w:name="List Number"/>
+    <w:lsdException w:qFormat="1" w:uiPriority="99" w:semiHidden="0" w:name="List"/>
+    <w:lsdException w:qFormat="1" w:uiPriority="99" w:semiHidden="0" w:name="List Bullet"/>
+    <w:lsdException w:qFormat="1" w:uiPriority="99" w:semiHidden="0" w:name="List Number"/>
     <w:lsdException w:qFormat="1" w:uiPriority="99" w:semiHidden="0" w:name="List 2"/>
     <w:lsdException w:qFormat="1" w:uiPriority="99" w:semiHidden="0" w:name="List 3"/>
     <w:lsdException w:uiPriority="99" w:name="List 4"/>
     <w:lsdException w:uiPriority="99" w:name="List 5"/>
     <w:lsdException w:qFormat="1" w:uiPriority="99" w:semiHidden="0" w:name="List Bullet 2"/>
-    <w:lsdException w:uiPriority="99" w:semiHidden="0" w:name="List Bullet 3"/>
+    <w:lsdException w:qFormat="1" w:uiPriority="99" w:semiHidden="0" w:name="List Bullet 3"/>
     <w:lsdException w:uiPriority="99" w:name="List Bullet 4"/>
     <w:lsdException w:uiPriority="99" w:name="List Bullet 5"/>
     <w:lsdException w:qFormat="1" w:uiPriority="99" w:semiHidden="0" w:name="List Number 2"/>
@@ -927,8 +966,8 @@
     <w:lsdException w:qFormat="1" w:uiPriority="1" w:name="Default Paragraph Font"/>
     <w:lsdException w:qFormat="1" w:uiPriority="99" w:semiHidden="0" w:name="Body Text"/>
     <w:lsdException w:uiPriority="99" w:name="Body Text Indent"/>
-    <w:lsdException w:uiPriority="99" w:semiHidden="0" w:name="List Continue"/>
-    <w:lsdException w:uiPriority="99" w:semiHidden="0" w:name="List Continue 2"/>
+    <w:lsdException w:qFormat="1" w:uiPriority="99" w:semiHidden="0" w:name="List Continue"/>
+    <w:lsdException w:qFormat="1" w:uiPriority="99" w:semiHidden="0" w:name="List Continue 2"/>
     <w:lsdException w:qFormat="1" w:uiPriority="99" w:semiHidden="0" w:name="List Continue 3"/>
     <w:lsdException w:uiPriority="99" w:name="List Continue 4"/>
     <w:lsdException w:uiPriority="99" w:name="List Continue 5"/>
@@ -1025,7 +1064,7 @@
     <w:lsdException w:qFormat="1" w:unhideWhenUsed="0" w:uiPriority="72" w:semiHidden="0" w:name="Colorful List"/>
     <w:lsdException w:qFormat="1" w:unhideWhenUsed="0" w:uiPriority="73" w:semiHidden="0" w:name="Colorful Grid"/>
     <w:lsdException w:unhideWhenUsed="0" w:uiPriority="60" w:semiHidden="0" w:name="Light Shading Accent 1"/>
-    <w:lsdException w:unhideWhenUsed="0" w:uiPriority="61" w:semiHidden="0" w:name="Light List Accent 1"/>
+    <w:lsdException w:qFormat="1" w:unhideWhenUsed="0" w:uiPriority="61" w:semiHidden="0" w:name="Light List Accent 1"/>
     <w:lsdException w:unhideWhenUsed="0" w:uiPriority="62" w:semiHidden="0" w:name="Light Grid Accent 1"/>
     <w:lsdException w:qFormat="1" w:unhideWhenUsed="0" w:uiPriority="63" w:semiHidden="0" w:name="Medium Shading 1 Accent 1"/>
     <w:lsdException w:qFormat="1" w:unhideWhenUsed="0" w:uiPriority="64" w:semiHidden="0" w:name="Medium Shading 2 Accent 1"/>
@@ -1041,9 +1080,9 @@
     <w:lsdException w:qFormat="1" w:unhideWhenUsed="0" w:uiPriority="71" w:semiHidden="0" w:name="Colorful Shading Accent 1"/>
     <w:lsdException w:qFormat="1" w:unhideWhenUsed="0" w:uiPriority="72" w:semiHidden="0" w:name="Colorful List Accent 1"/>
     <w:lsdException w:qFormat="1" w:unhideWhenUsed="0" w:uiPriority="73" w:semiHidden="0" w:name="Colorful Grid Accent 1"/>
-    <w:lsdException w:unhideWhenUsed="0" w:uiPriority="60" w:semiHidden="0" w:name="Light Shading Accent 2"/>
+    <w:lsdException w:qFormat="1" w:unhideWhenUsed="0" w:uiPriority="60" w:semiHidden="0" w:name="Light Shading Accent 2"/>
     <w:lsdException w:qFormat="1" w:unhideWhenUsed="0" w:uiPriority="61" w:semiHidden="0" w:name="Light List Accent 2"/>
-    <w:lsdException w:unhideWhenUsed="0" w:uiPriority="62" w:semiHidden="0" w:name="Light Grid Accent 2"/>
+    <w:lsdException w:qFormat="1" w:unhideWhenUsed="0" w:uiPriority="62" w:semiHidden="0" w:name="Light Grid Accent 2"/>
     <w:lsdException w:qFormat="1" w:unhideWhenUsed="0" w:uiPriority="63" w:semiHidden="0" w:name="Medium Shading 1 Accent 2"/>
     <w:lsdException w:qFormat="1" w:unhideWhenUsed="0" w:uiPriority="64" w:semiHidden="0" w:name="Medium Shading 2 Accent 2"/>
     <w:lsdException w:qFormat="1" w:unhideWhenUsed="0" w:uiPriority="65" w:semiHidden="0" w:name="Medium List 1 Accent 2"/>
@@ -1460,6 +1499,7 @@
     <w:basedOn w:val="1"/>
     <w:link w:val="136"/>
     <w:unhideWhenUsed/>
+    <w:qFormat/>
     <w:uiPriority w:val="99"/>
     <w:pPr>
       <w:tabs>
@@ -1474,6 +1514,7 @@
     <w:basedOn w:val="1"/>
     <w:link w:val="135"/>
     <w:unhideWhenUsed/>
+    <w:qFormat/>
     <w:uiPriority w:val="99"/>
     <w:pPr>
       <w:tabs>
@@ -1487,6 +1528,7 @@
     <w:name w:val="List"/>
     <w:basedOn w:val="1"/>
     <w:unhideWhenUsed/>
+    <w:qFormat/>
     <w:uiPriority w:val="99"/>
     <w:pPr>
       <w:ind w:left="360" w:hanging="360"/>
@@ -1519,6 +1561,7 @@
     <w:name w:val="List Bullet"/>
     <w:basedOn w:val="1"/>
     <w:unhideWhenUsed/>
+    <w:qFormat/>
     <w:uiPriority w:val="99"/>
     <w:pPr>
       <w:numPr>
@@ -1546,6 +1589,7 @@
     <w:name w:val="List Bullet 3"/>
     <w:basedOn w:val="1"/>
     <w:unhideWhenUsed/>
+    <w:qFormat/>
     <w:uiPriority w:val="99"/>
     <w:pPr>
       <w:numPr>
@@ -1559,6 +1603,7 @@
     <w:name w:val="List Continue"/>
     <w:basedOn w:val="1"/>
     <w:unhideWhenUsed/>
+    <w:qFormat/>
     <w:uiPriority w:val="99"/>
     <w:pPr>
       <w:spacing w:after="120"/>
@@ -1570,6 +1615,7 @@
     <w:name w:val="List Continue 2"/>
     <w:basedOn w:val="1"/>
     <w:unhideWhenUsed/>
+    <w:qFormat/>
     <w:uiPriority w:val="99"/>
     <w:pPr>
       <w:spacing w:after="120"/>
@@ -1593,6 +1639,7 @@
     <w:name w:val="List Number"/>
     <w:basedOn w:val="1"/>
     <w:unhideWhenUsed/>
+    <w:qFormat/>
     <w:uiPriority w:val="99"/>
     <w:pPr>
       <w:numPr>
@@ -1634,6 +1681,7 @@
     <w:name w:val="macro"/>
     <w:link w:val="147"/>
     <w:unhideWhenUsed/>
+    <w:qFormat/>
     <w:uiPriority w:val="99"/>
     <w:pPr>
       <w:tabs>
@@ -1935,6 +1983,7 @@
   <w:style w:type="table" w:styleId="39">
     <w:name w:val="Light Shading Accent 2"/>
     <w:basedOn w:val="12"/>
+    <w:qFormat/>
     <w:uiPriority w:val="60"/>
     <w:pPr>
       <w:spacing w:after="0" w:line="240" w:lineRule="auto"/>
@@ -2526,6 +2575,7 @@
   <w:style w:type="table" w:styleId="45">
     <w:name w:val="Light List Accent 1"/>
     <w:basedOn w:val="12"/>
+    <w:qFormat/>
     <w:uiPriority w:val="61"/>
     <w:pPr>
       <w:spacing w:after="0" w:line="240" w:lineRule="auto"/>
@@ -3339,6 +3389,7 @@
   <w:style w:type="table" w:styleId="53">
     <w:name w:val="Light Grid Accent 2"/>
     <w:basedOn w:val="12"/>
+    <w:qFormat/>
     <w:uiPriority w:val="62"/>
     <w:pPr>
       <w:spacing w:after="0" w:line="240" w:lineRule="auto"/>

</xml_diff>

<commit_message>
Fix endpayment, view payment history, payment bussiness rule
</commit_message>
<xml_diff>
--- a/EVRental_Contract.docx
+++ b/EVRental_Contract.docx
@@ -164,12 +164,6 @@
             <w:insideH w:val="single" w:color="auto" w:sz="4" w:space="0"/>
             <w:insideV w:val="single" w:color="auto" w:sz="4" w:space="0"/>
           </w:tblBorders>
-          <w:tblCellMar>
-            <w:top w:w="0" w:type="dxa"/>
-            <w:left w:w="108" w:type="dxa"/>
-            <w:bottom w:w="0" w:type="dxa"/>
-            <w:right w:w="108" w:type="dxa"/>
-          </w:tblCellMar>
         </w:tblPrEx>
         <w:tc>
           <w:tcPr>
@@ -465,7 +459,7 @@
           <w:rFonts w:hint="default"/>
           <w:lang w:val="en-US"/>
         </w:rPr>
-        <w:t>4.3 Nếu bên B trả xe lố thời gian dự kiến sẽ phải chịu thêm ${penalty}</w:t>
+        <w:t>4.3 Nếu bên B trả xe lố 6 tiếng so với thời gian dự kiến sẽ phải chịu thêm ${penalty}% giá gói thuê</w:t>
       </w:r>
       <w:bookmarkStart w:id="0" w:name="_GoBack"/>
       <w:bookmarkEnd w:id="0"/>
@@ -474,7 +468,7 @@
           <w:rFonts w:hint="default"/>
           <w:lang w:val="en-US"/>
         </w:rPr>
-        <w:t>% giá gói thuê đã chọn.</w:t>
+        <w:t>.</w:t>
       </w:r>
     </w:p>
     <w:p>
@@ -1046,7 +1040,7 @@
     <w:lsdException w:uiPriority="99" w:name="Table Web 2"/>
     <w:lsdException w:uiPriority="99" w:name="Table Web 3"/>
     <w:lsdException w:uiPriority="99" w:name="Balloon Text"/>
-    <w:lsdException w:unhideWhenUsed="0" w:uiPriority="59" w:semiHidden="0" w:name="Table Grid"/>
+    <w:lsdException w:qFormat="1" w:unhideWhenUsed="0" w:uiPriority="59" w:semiHidden="0" w:name="Table Grid"/>
     <w:lsdException w:uiPriority="99" w:name="Table Theme"/>
     <w:lsdException w:qFormat="1" w:unhideWhenUsed="0" w:uiPriority="1" w:semiHidden="0" w:name="No Spacing"/>
     <w:lsdException w:qFormat="1" w:unhideWhenUsed="0" w:uiPriority="60" w:semiHidden="0" w:name="Light Shading"/>
@@ -1063,7 +1057,7 @@
     <w:lsdException w:qFormat="1" w:unhideWhenUsed="0" w:uiPriority="71" w:semiHidden="0" w:name="Colorful Shading"/>
     <w:lsdException w:qFormat="1" w:unhideWhenUsed="0" w:uiPriority="72" w:semiHidden="0" w:name="Colorful List"/>
     <w:lsdException w:qFormat="1" w:unhideWhenUsed="0" w:uiPriority="73" w:semiHidden="0" w:name="Colorful Grid"/>
-    <w:lsdException w:unhideWhenUsed="0" w:uiPriority="60" w:semiHidden="0" w:name="Light Shading Accent 1"/>
+    <w:lsdException w:qFormat="1" w:unhideWhenUsed="0" w:uiPriority="60" w:semiHidden="0" w:name="Light Shading Accent 1"/>
     <w:lsdException w:qFormat="1" w:unhideWhenUsed="0" w:uiPriority="61" w:semiHidden="0" w:name="Light List Accent 1"/>
     <w:lsdException w:unhideWhenUsed="0" w:uiPriority="62" w:semiHidden="0" w:name="Light Grid Accent 1"/>
     <w:lsdException w:qFormat="1" w:unhideWhenUsed="0" w:uiPriority="63" w:semiHidden="0" w:name="Medium Shading 1 Accent 1"/>
@@ -1136,7 +1130,7 @@
     <w:lsdException w:qFormat="1" w:unhideWhenUsed="0" w:uiPriority="71" w:semiHidden="0" w:name="Colorful Shading Accent 5"/>
     <w:lsdException w:qFormat="1" w:unhideWhenUsed="0" w:uiPriority="72" w:semiHidden="0" w:name="Colorful List Accent 5"/>
     <w:lsdException w:qFormat="1" w:unhideWhenUsed="0" w:uiPriority="73" w:semiHidden="0" w:name="Colorful Grid Accent 5"/>
-    <w:lsdException w:unhideWhenUsed="0" w:uiPriority="60" w:semiHidden="0" w:name="Light Shading Accent 6"/>
+    <w:lsdException w:qFormat="1" w:unhideWhenUsed="0" w:uiPriority="60" w:semiHidden="0" w:name="Light Shading Accent 6"/>
     <w:lsdException w:qFormat="1" w:unhideWhenUsed="0" w:uiPriority="61" w:semiHidden="0" w:name="Light List Accent 6"/>
     <w:lsdException w:qFormat="1" w:unhideWhenUsed="0" w:uiPriority="62" w:semiHidden="0" w:name="Light Grid Accent 6"/>
     <w:lsdException w:qFormat="1" w:unhideWhenUsed="0" w:uiPriority="63" w:semiHidden="0" w:name="Medium Shading 1 Accent 6"/>
@@ -1737,6 +1731,7 @@
   <w:style w:type="table" w:styleId="35">
     <w:name w:val="Table Grid"/>
     <w:basedOn w:val="12"/>
+    <w:qFormat/>
     <w:uiPriority w:val="59"/>
     <w:pPr>
       <w:spacing w:after="0" w:line="240" w:lineRule="auto"/>
@@ -1884,6 +1879,7 @@
   <w:style w:type="table" w:styleId="38">
     <w:name w:val="Light Shading Accent 1"/>
     <w:basedOn w:val="12"/>
+    <w:qFormat/>
     <w:uiPriority w:val="60"/>
     <w:pPr>
       <w:spacing w:after="0" w:line="240" w:lineRule="auto"/>
@@ -2382,6 +2378,7 @@
   <w:style w:type="table" w:styleId="43">
     <w:name w:val="Light Shading Accent 6"/>
     <w:basedOn w:val="12"/>
+    <w:qFormat/>
     <w:uiPriority w:val="60"/>
     <w:pPr>
       <w:spacing w:after="0" w:line="240" w:lineRule="auto"/>

</xml_diff>